<commit_message>
renaming files and improving project plan
</commit_message>
<xml_diff>
--- a/synapse_task1/Using nltk for Sentiment Analysis.docx
+++ b/synapse_task1/Using nltk for Sentiment Analysis.docx
@@ -28,9 +28,32 @@
         <w:t xml:space="preserve"> – suite of libraries and programs for NLP.</w:t>
       </w:r>
     </w:p>
+    <w:p/>
+    <w:p>
+      <w:pPr>
+        <w:rPr>
+          <w:b/>
+          <w:bCs/>
+          <w:sz w:val="40"/>
+          <w:szCs w:val="40"/>
+        </w:rPr>
+      </w:pPr>
+      <w:r>
+        <w:rPr>
+          <w:b/>
+          <w:bCs/>
+          <w:sz w:val="40"/>
+          <w:szCs w:val="40"/>
+        </w:rPr>
+        <w:t xml:space="preserve">Project Plan: </w:t>
+      </w:r>
+    </w:p>
     <w:p>
       <w:r>
-        <w:t>The steps I followed for the task:</w:t>
+        <w:t>The steps I followed for the task</w:t>
+      </w:r>
+      <w:r>
+        <w:t>-</w:t>
       </w:r>
     </w:p>
     <w:p>
@@ -45,12 +68,10 @@
         <w:t xml:space="preserve">Getting the data from </w:t>
       </w:r>
       <w:proofErr w:type="spellStart"/>
-      <w:proofErr w:type="gramStart"/>
       <w:r>
         <w:t>nltk.corpus</w:t>
       </w:r>
       <w:proofErr w:type="spellEnd"/>
-      <w:proofErr w:type="gramEnd"/>
       <w:r>
         <w:t>.</w:t>
       </w:r>
@@ -64,16 +85,8 @@
         </w:numPr>
       </w:pPr>
       <w:r>
-        <w:t xml:space="preserve">Tokenize the tweets into </w:t>
+        <w:t>Tokenize the tweets into words .</w:t>
       </w:r>
-      <w:proofErr w:type="gramStart"/>
-      <w:r>
-        <w:t xml:space="preserve">words </w:t>
-      </w:r>
-      <w:r>
-        <w:t>.</w:t>
-      </w:r>
-      <w:proofErr w:type="gramEnd"/>
     </w:p>
     <w:p>
       <w:pPr>
@@ -150,13 +163,8 @@
       </w:r>
       <w:proofErr w:type="spellEnd"/>
       <w:r>
-        <w:t xml:space="preserve"> with the word as key and value as true or </w:t>
+        <w:t xml:space="preserve"> with the word as key and value as true or false .</w:t>
       </w:r>
-      <w:proofErr w:type="gramStart"/>
-      <w:r>
-        <w:t>false .</w:t>
-      </w:r>
-      <w:proofErr w:type="gramEnd"/>
     </w:p>
     <w:p>
       <w:pPr>
@@ -171,14 +179,9 @@
       </w:r>
       <w:proofErr w:type="spellStart"/>
       <w:r>
-        <w:t>positive_</w:t>
-      </w:r>
-      <w:proofErr w:type="gramStart"/>
-      <w:r>
-        <w:t>tweets.json</w:t>
+        <w:t>positive_tweets.json</w:t>
       </w:r>
       <w:proofErr w:type="spellEnd"/>
-      <w:proofErr w:type="gramEnd"/>
       <w:r>
         <w:t xml:space="preserve"> and </w:t>
       </w:r>
@@ -211,12 +214,10 @@
         <w:t xml:space="preserve"> from </w:t>
       </w:r>
       <w:proofErr w:type="spellStart"/>
-      <w:proofErr w:type="gramStart"/>
       <w:r>
         <w:t>nltk.classify</w:t>
       </w:r>
       <w:proofErr w:type="spellEnd"/>
-      <w:proofErr w:type="gramEnd"/>
       <w:r>
         <w:t xml:space="preserve"> to train on the training set</w:t>
       </w:r>
@@ -286,15 +287,13 @@
       </w:r>
       <w:proofErr w:type="spellEnd"/>
       <w:r>
-        <w:t xml:space="preserve"> to visualize predicted and actual </w:t>
+        <w:t xml:space="preserve"> to visualize predicted and actual pos</w:t>
       </w:r>
-      <w:proofErr w:type="spellStart"/>
       <w:r>
-        <w:t>postives</w:t>
+        <w:t>i</w:t>
       </w:r>
-      <w:proofErr w:type="spellEnd"/>
       <w:r>
-        <w:t xml:space="preserve"> and negatives.</w:t>
+        <w:t>tives and negatives.</w:t>
       </w:r>
     </w:p>
     <w:p>
@@ -302,48 +301,149 @@
         <w:pStyle w:val="ListParagraph"/>
       </w:pPr>
     </w:p>
-    <w:p/>
     <w:p>
       <w:pPr>
-        <w:pStyle w:val="Heading1"/>
+        <w:pStyle w:val="ListParagraph"/>
+      </w:pPr>
+    </w:p>
+    <w:p>
+      <w:pPr>
+        <w:pStyle w:val="ListParagraph"/>
+      </w:pPr>
+    </w:p>
+    <w:p>
+      <w:pPr>
+        <w:pStyle w:val="Heading2"/>
+        <w:rPr>
+          <w:b/>
+          <w:bCs/>
+          <w:i w:val="0"/>
+          <w:iCs/>
+        </w:rPr>
       </w:pPr>
       <w:r>
+        <w:rPr>
+          <w:b/>
+          <w:bCs/>
+          <w:i w:val="0"/>
+          <w:iCs/>
+        </w:rPr>
         <w:lastRenderedPageBreak/>
-        <w:t>Naïve Bayes for Sentiment Analysis</w:t>
+        <w:t>List of things I want to add but I didn’t have time to learn</w:t>
+      </w:r>
+      <w:r>
+        <w:rPr>
+          <w:b/>
+          <w:bCs/>
+          <w:i w:val="0"/>
+          <w:iCs/>
+        </w:rPr>
+        <w:t>:</w:t>
       </w:r>
     </w:p>
     <w:p>
+      <w:pPr>
+        <w:pStyle w:val="ListParagraph"/>
+        <w:numPr>
+          <w:ilvl w:val="0"/>
+          <w:numId w:val="12"/>
+        </w:numPr>
+      </w:pPr>
       <w:r>
-        <w:t>Some important things about the algorithm that I learned that help classify the textual data.</w:t>
+        <w:t xml:space="preserve">Using SVM Classifiers from </w:t>
+      </w:r>
+      <w:proofErr w:type="spellStart"/>
+      <w:r>
+        <w:t>sklearn</w:t>
+      </w:r>
+      <w:proofErr w:type="spellEnd"/>
+      <w:r>
+        <w:t xml:space="preserve"> and adjusting the parameters given to the classifier.</w:t>
+      </w:r>
+    </w:p>
+    <w:p>
+      <w:pPr>
+        <w:pStyle w:val="ListParagraph"/>
+        <w:numPr>
+          <w:ilvl w:val="0"/>
+          <w:numId w:val="12"/>
+        </w:numPr>
+      </w:pPr>
+      <w:r>
+        <w:t>Getting a bigger dataset from Kaggle.</w:t>
+      </w:r>
+    </w:p>
+    <w:p>
+      <w:pPr>
+        <w:pStyle w:val="ListParagraph"/>
+        <w:numPr>
+          <w:ilvl w:val="0"/>
+          <w:numId w:val="12"/>
+        </w:numPr>
+      </w:pPr>
+      <w:r>
+        <w:t xml:space="preserve">Using </w:t>
+      </w:r>
+      <w:proofErr w:type="spellStart"/>
+      <w:r>
+        <w:t>GridSearchCV</w:t>
+      </w:r>
+      <w:proofErr w:type="spellEnd"/>
+      <w:r>
+        <w:t xml:space="preserve"> algo from </w:t>
+      </w:r>
+      <w:proofErr w:type="spellStart"/>
+      <w:r>
+        <w:t>sklearn</w:t>
+      </w:r>
+      <w:proofErr w:type="spellEnd"/>
+      <w:r>
+        <w:t xml:space="preserve"> to get better weights for the estimator</w:t>
+      </w:r>
+      <w:r>
+        <w:t>.</w:t>
+      </w:r>
+    </w:p>
+    <w:p>
+      <w:pPr>
+        <w:pStyle w:val="ListParagraph"/>
+        <w:numPr>
+          <w:ilvl w:val="0"/>
+          <w:numId w:val="12"/>
+        </w:numPr>
+      </w:pPr>
+      <w:r>
+        <w:t xml:space="preserve">Using </w:t>
+      </w:r>
+      <w:proofErr w:type="spellStart"/>
+      <w:r>
+        <w:t>tweepy</w:t>
+      </w:r>
+      <w:proofErr w:type="spellEnd"/>
+      <w:r>
+        <w:t xml:space="preserve"> module to stream tweets from twitter app.</w:t>
+      </w:r>
+    </w:p>
+    <w:p>
+      <w:pPr>
+        <w:pStyle w:val="ListParagraph"/>
+        <w:numPr>
+          <w:ilvl w:val="0"/>
+          <w:numId w:val="12"/>
+        </w:numPr>
+      </w:pPr>
+      <w:r>
+        <w:t>Using RNN to solve the given task.</w:t>
       </w:r>
     </w:p>
     <w:p>
       <w:pPr>
         <w:pStyle w:val="ListBullet"/>
-      </w:pPr>
-      <w:r>
-        <w:t>Works with small amounts of data and can handle multiple classes.</w:t>
-      </w:r>
-    </w:p>
-    <w:p>
-      <w:pPr>
-        <w:pStyle w:val="ListBullet"/>
-      </w:pPr>
-      <w:r>
-        <w:t>Sensitive to how data is prepared.</w:t>
-      </w:r>
-    </w:p>
-    <w:p>
-      <w:pPr>
-        <w:pStyle w:val="ListBullet"/>
-      </w:pPr>
-      <w:r>
-        <w:t>Uses probability to assign classes.</w:t>
-      </w:r>
-    </w:p>
-    <w:p>
-      <w:pPr>
-        <w:pStyle w:val="ListBullet"/>
+        <w:numPr>
+          <w:ilvl w:val="0"/>
+          <w:numId w:val="0"/>
+        </w:numPr>
+        <w:ind w:left="360" w:hanging="360"/>
       </w:pPr>
     </w:p>
     <w:sectPr>
@@ -741,6 +841,232 @@
       </w:rPr>
     </w:lvl>
   </w:abstractNum>
+  <w:abstractNum w:abstractNumId="11" w15:restartNumberingAfterBreak="0">
+    <w:nsid w:val="2BBD2A2D"/>
+    <w:multiLevelType w:val="hybridMultilevel"/>
+    <w:tmpl w:val="839EE04C"/>
+    <w:lvl w:ilvl="0" w:tplc="40090001">
+      <w:start w:val="1"/>
+      <w:numFmt w:val="bullet"/>
+      <w:lvlText w:val=""/>
+      <w:lvlJc w:val="left"/>
+      <w:pPr>
+        <w:ind w:left="720" w:hanging="360"/>
+      </w:pPr>
+      <w:rPr>
+        <w:rFonts w:ascii="Symbol" w:hAnsi="Symbol" w:hint="default"/>
+      </w:rPr>
+    </w:lvl>
+    <w:lvl w:ilvl="1" w:tplc="40090003" w:tentative="1">
+      <w:start w:val="1"/>
+      <w:numFmt w:val="bullet"/>
+      <w:lvlText w:val="o"/>
+      <w:lvlJc w:val="left"/>
+      <w:pPr>
+        <w:ind w:left="1440" w:hanging="360"/>
+      </w:pPr>
+      <w:rPr>
+        <w:rFonts w:ascii="Courier New" w:hAnsi="Courier New" w:cs="Courier New" w:hint="default"/>
+      </w:rPr>
+    </w:lvl>
+    <w:lvl w:ilvl="2" w:tplc="40090005" w:tentative="1">
+      <w:start w:val="1"/>
+      <w:numFmt w:val="bullet"/>
+      <w:lvlText w:val=""/>
+      <w:lvlJc w:val="left"/>
+      <w:pPr>
+        <w:ind w:left="2160" w:hanging="360"/>
+      </w:pPr>
+      <w:rPr>
+        <w:rFonts w:ascii="Wingdings" w:hAnsi="Wingdings" w:hint="default"/>
+      </w:rPr>
+    </w:lvl>
+    <w:lvl w:ilvl="3" w:tplc="40090001" w:tentative="1">
+      <w:start w:val="1"/>
+      <w:numFmt w:val="bullet"/>
+      <w:lvlText w:val=""/>
+      <w:lvlJc w:val="left"/>
+      <w:pPr>
+        <w:ind w:left="2880" w:hanging="360"/>
+      </w:pPr>
+      <w:rPr>
+        <w:rFonts w:ascii="Symbol" w:hAnsi="Symbol" w:hint="default"/>
+      </w:rPr>
+    </w:lvl>
+    <w:lvl w:ilvl="4" w:tplc="40090003" w:tentative="1">
+      <w:start w:val="1"/>
+      <w:numFmt w:val="bullet"/>
+      <w:lvlText w:val="o"/>
+      <w:lvlJc w:val="left"/>
+      <w:pPr>
+        <w:ind w:left="3600" w:hanging="360"/>
+      </w:pPr>
+      <w:rPr>
+        <w:rFonts w:ascii="Courier New" w:hAnsi="Courier New" w:cs="Courier New" w:hint="default"/>
+      </w:rPr>
+    </w:lvl>
+    <w:lvl w:ilvl="5" w:tplc="40090005" w:tentative="1">
+      <w:start w:val="1"/>
+      <w:numFmt w:val="bullet"/>
+      <w:lvlText w:val=""/>
+      <w:lvlJc w:val="left"/>
+      <w:pPr>
+        <w:ind w:left="4320" w:hanging="360"/>
+      </w:pPr>
+      <w:rPr>
+        <w:rFonts w:ascii="Wingdings" w:hAnsi="Wingdings" w:hint="default"/>
+      </w:rPr>
+    </w:lvl>
+    <w:lvl w:ilvl="6" w:tplc="40090001" w:tentative="1">
+      <w:start w:val="1"/>
+      <w:numFmt w:val="bullet"/>
+      <w:lvlText w:val=""/>
+      <w:lvlJc w:val="left"/>
+      <w:pPr>
+        <w:ind w:left="5040" w:hanging="360"/>
+      </w:pPr>
+      <w:rPr>
+        <w:rFonts w:ascii="Symbol" w:hAnsi="Symbol" w:hint="default"/>
+      </w:rPr>
+    </w:lvl>
+    <w:lvl w:ilvl="7" w:tplc="40090003" w:tentative="1">
+      <w:start w:val="1"/>
+      <w:numFmt w:val="bullet"/>
+      <w:lvlText w:val="o"/>
+      <w:lvlJc w:val="left"/>
+      <w:pPr>
+        <w:ind w:left="5760" w:hanging="360"/>
+      </w:pPr>
+      <w:rPr>
+        <w:rFonts w:ascii="Courier New" w:hAnsi="Courier New" w:cs="Courier New" w:hint="default"/>
+      </w:rPr>
+    </w:lvl>
+    <w:lvl w:ilvl="8" w:tplc="40090005" w:tentative="1">
+      <w:start w:val="1"/>
+      <w:numFmt w:val="bullet"/>
+      <w:lvlText w:val=""/>
+      <w:lvlJc w:val="left"/>
+      <w:pPr>
+        <w:ind w:left="6480" w:hanging="360"/>
+      </w:pPr>
+      <w:rPr>
+        <w:rFonts w:ascii="Wingdings" w:hAnsi="Wingdings" w:hint="default"/>
+      </w:rPr>
+    </w:lvl>
+  </w:abstractNum>
+  <w:abstractNum w:abstractNumId="12" w15:restartNumberingAfterBreak="0">
+    <w:nsid w:val="7B8036D4"/>
+    <w:multiLevelType w:val="hybridMultilevel"/>
+    <w:tmpl w:val="1FD2190E"/>
+    <w:lvl w:ilvl="0" w:tplc="40090001">
+      <w:start w:val="1"/>
+      <w:numFmt w:val="bullet"/>
+      <w:lvlText w:val=""/>
+      <w:lvlJc w:val="left"/>
+      <w:pPr>
+        <w:ind w:left="1440" w:hanging="360"/>
+      </w:pPr>
+      <w:rPr>
+        <w:rFonts w:ascii="Symbol" w:hAnsi="Symbol" w:hint="default"/>
+      </w:rPr>
+    </w:lvl>
+    <w:lvl w:ilvl="1" w:tplc="40090003" w:tentative="1">
+      <w:start w:val="1"/>
+      <w:numFmt w:val="bullet"/>
+      <w:lvlText w:val="o"/>
+      <w:lvlJc w:val="left"/>
+      <w:pPr>
+        <w:ind w:left="2160" w:hanging="360"/>
+      </w:pPr>
+      <w:rPr>
+        <w:rFonts w:ascii="Courier New" w:hAnsi="Courier New" w:cs="Courier New" w:hint="default"/>
+      </w:rPr>
+    </w:lvl>
+    <w:lvl w:ilvl="2" w:tplc="40090005" w:tentative="1">
+      <w:start w:val="1"/>
+      <w:numFmt w:val="bullet"/>
+      <w:lvlText w:val=""/>
+      <w:lvlJc w:val="left"/>
+      <w:pPr>
+        <w:ind w:left="2880" w:hanging="360"/>
+      </w:pPr>
+      <w:rPr>
+        <w:rFonts w:ascii="Wingdings" w:hAnsi="Wingdings" w:hint="default"/>
+      </w:rPr>
+    </w:lvl>
+    <w:lvl w:ilvl="3" w:tplc="40090001" w:tentative="1">
+      <w:start w:val="1"/>
+      <w:numFmt w:val="bullet"/>
+      <w:lvlText w:val=""/>
+      <w:lvlJc w:val="left"/>
+      <w:pPr>
+        <w:ind w:left="3600" w:hanging="360"/>
+      </w:pPr>
+      <w:rPr>
+        <w:rFonts w:ascii="Symbol" w:hAnsi="Symbol" w:hint="default"/>
+      </w:rPr>
+    </w:lvl>
+    <w:lvl w:ilvl="4" w:tplc="40090003" w:tentative="1">
+      <w:start w:val="1"/>
+      <w:numFmt w:val="bullet"/>
+      <w:lvlText w:val="o"/>
+      <w:lvlJc w:val="left"/>
+      <w:pPr>
+        <w:ind w:left="4320" w:hanging="360"/>
+      </w:pPr>
+      <w:rPr>
+        <w:rFonts w:ascii="Courier New" w:hAnsi="Courier New" w:cs="Courier New" w:hint="default"/>
+      </w:rPr>
+    </w:lvl>
+    <w:lvl w:ilvl="5" w:tplc="40090005" w:tentative="1">
+      <w:start w:val="1"/>
+      <w:numFmt w:val="bullet"/>
+      <w:lvlText w:val=""/>
+      <w:lvlJc w:val="left"/>
+      <w:pPr>
+        <w:ind w:left="5040" w:hanging="360"/>
+      </w:pPr>
+      <w:rPr>
+        <w:rFonts w:ascii="Wingdings" w:hAnsi="Wingdings" w:hint="default"/>
+      </w:rPr>
+    </w:lvl>
+    <w:lvl w:ilvl="6" w:tplc="40090001" w:tentative="1">
+      <w:start w:val="1"/>
+      <w:numFmt w:val="bullet"/>
+      <w:lvlText w:val=""/>
+      <w:lvlJc w:val="left"/>
+      <w:pPr>
+        <w:ind w:left="5760" w:hanging="360"/>
+      </w:pPr>
+      <w:rPr>
+        <w:rFonts w:ascii="Symbol" w:hAnsi="Symbol" w:hint="default"/>
+      </w:rPr>
+    </w:lvl>
+    <w:lvl w:ilvl="7" w:tplc="40090003" w:tentative="1">
+      <w:start w:val="1"/>
+      <w:numFmt w:val="bullet"/>
+      <w:lvlText w:val="o"/>
+      <w:lvlJc w:val="left"/>
+      <w:pPr>
+        <w:ind w:left="6480" w:hanging="360"/>
+      </w:pPr>
+      <w:rPr>
+        <w:rFonts w:ascii="Courier New" w:hAnsi="Courier New" w:cs="Courier New" w:hint="default"/>
+      </w:rPr>
+    </w:lvl>
+    <w:lvl w:ilvl="8" w:tplc="40090005" w:tentative="1">
+      <w:start w:val="1"/>
+      <w:numFmt w:val="bullet"/>
+      <w:lvlText w:val=""/>
+      <w:lvlJc w:val="left"/>
+      <w:pPr>
+        <w:ind w:left="7200" w:hanging="360"/>
+      </w:pPr>
+      <w:rPr>
+        <w:rFonts w:ascii="Wingdings" w:hAnsi="Wingdings" w:hint="default"/>
+      </w:rPr>
+    </w:lvl>
+  </w:abstractNum>
   <w:num w:numId="1">
     <w:abstractNumId w:val="9"/>
   </w:num>
@@ -773,6 +1099,12 @@
   </w:num>
   <w:num w:numId="11">
     <w:abstractNumId w:val="10"/>
+  </w:num>
+  <w:num w:numId="12">
+    <w:abstractNumId w:val="11"/>
+  </w:num>
+  <w:num w:numId="13">
+    <w:abstractNumId w:val="12"/>
   </w:num>
 </w:numbering>
 </file>
@@ -1204,7 +1536,6 @@
     <w:next w:val="Normal"/>
     <w:link w:val="Heading2Char"/>
     <w:uiPriority w:val="9"/>
-    <w:semiHidden/>
     <w:unhideWhenUsed/>
     <w:qFormat/>
     <w:pPr>
@@ -1582,7 +1913,6 @@
     <w:basedOn w:val="DefaultParagraphFont"/>
     <w:link w:val="Heading2"/>
     <w:uiPriority w:val="9"/>
-    <w:semiHidden/>
     <w:rPr>
       <w:rFonts w:asciiTheme="majorHAnsi" w:eastAsiaTheme="majorEastAsia" w:hAnsiTheme="majorHAnsi" w:cstheme="majorBidi"/>
       <w:i/>

</xml_diff>